<commit_message>
Deployed 3ada74b with MkDocs version: 1.2.1
</commit_message>
<xml_diff>
--- a/legislacao/npa/NPA-NNAQ-04E (NCGQ) Rev. 2021.docx
+++ b/legislacao/npa/NPA-NNAQ-04E (NCGQ) Rev. 2021.docx
@@ -1672,7 +1672,14 @@
           <w:sz w:val="24"/>
           <w:szCs w:val="24"/>
         </w:rPr>
-        <w:t xml:space="preserve">fabricante </w:t>
+        <w:t>fornecedor</w:t>
+      </w:r>
+      <w:r>
+        <w:rPr>
+          <w:sz w:val="24"/>
+          <w:szCs w:val="24"/>
+        </w:rPr>
+        <w:t xml:space="preserve"> </w:t>
       </w:r>
       <w:r>
         <w:rPr>
@@ -2782,7 +2789,7 @@
         <w:sz w:val="24"/>
         <w:szCs w:val="24"/>
       </w:rPr>
-      <w:t>3</w:t>
+      <w:t>2</w:t>
     </w:r>
     <w:r>
       <w:rPr>

</xml_diff>